<commit_message>
Made dir called materials for holding blue/yellow labels document, and subdir of code called equations.
</commit_message>
<xml_diff>
--- a/summaries/video_voting_DRAFT.docx
+++ b/summaries/video_voting_DRAFT.docx
@@ -528,7 +528,7 @@
       <w:r>
         <w:drawing>
           <wp:inline>
-            <wp:extent cx="5334000" cy="7052196"/>
+            <wp:extent cx="5200650" cy="9839325"/>
             <wp:effectExtent b="0" l="0" r="0" t="0"/>
             <wp:docPr descr="" title="" id="1" name="Picture"/>
             <a:graphic>
@@ -549,7 +549,7 @@
                   <pic:spPr bwMode="auto">
                     <a:xfrm>
                       <a:off x="0" y="0"/>
-                      <a:ext cx="5334000" cy="7052196"/>
+                      <a:ext cx="5200650" cy="9839325"/>
                     </a:xfrm>
                     <a:prstGeom prst="rect">
                       <a:avLst/>
@@ -650,7 +650,7 @@
       <w:r>
         <w:drawing>
           <wp:inline>
-            <wp:extent cx="5334000" cy="4000499"/>
+            <wp:extent cx="5334000" cy="4055165"/>
             <wp:effectExtent b="0" l="0" r="0" t="0"/>
             <wp:docPr descr="" title="" id="1" name="Picture"/>
             <a:graphic>
@@ -671,7 +671,7 @@
                   <pic:spPr bwMode="auto">
                     <a:xfrm>
                       <a:off x="0" y="0"/>
-                      <a:ext cx="5334000" cy="4000499"/>
+                      <a:ext cx="5334000" cy="4055165"/>
                     </a:xfrm>
                     <a:prstGeom prst="rect">
                       <a:avLst/>

</xml_diff>